<commit_message>
Ajout de la notions de rôles
</commit_message>
<xml_diff>
--- a/documentation/docTravail/seancesTravail/Déroulement d’une attaque sur un système.docx
+++ b/documentation/docTravail/seancesTravail/Déroulement d’une attaque sur un système.docx
@@ -782,29 +782,18 @@
     <w:p>
       <w:pPr>
         <w:pStyle w:val="Lgende"/>
-        <w:jc w:val="center"/>
       </w:pPr>
       <w:r>
         <w:t xml:space="preserve">Figure </w:t>
       </w:r>
-      <w:r>
-        <w:fldChar w:fldCharType="begin"/>
-      </w:r>
-      <w:r>
-        <w:instrText xml:space="preserve"> SEQ Figure \* ARABIC </w:instrText>
-      </w:r>
-      <w:r>
-        <w:fldChar w:fldCharType="separate"/>
-      </w:r>
-      <w:r>
-        <w:rPr>
-          <w:noProof/>
-        </w:rPr>
-        <w:t>1</w:t>
-      </w:r>
-      <w:r>
-        <w:fldChar w:fldCharType="end"/>
-      </w:r>
+      <w:fldSimple w:instr=" SEQ Figure \* ARABIC ">
+        <w:r>
+          <w:rPr>
+            <w:noProof/>
+          </w:rPr>
+          <w:t>1</w:t>
+        </w:r>
+      </w:fldSimple>
       <w:r>
         <w:t>: Schémas du système réel dans son ensemble</w:t>
       </w:r>
@@ -1075,29 +1064,18 @@
     <w:p>
       <w:pPr>
         <w:pStyle w:val="Lgende"/>
-        <w:jc w:val="center"/>
       </w:pPr>
       <w:r>
         <w:t xml:space="preserve">Figure </w:t>
       </w:r>
-      <w:r>
-        <w:fldChar w:fldCharType="begin"/>
-      </w:r>
-      <w:r>
-        <w:instrText xml:space="preserve"> SEQ Figure \* ARABIC </w:instrText>
-      </w:r>
-      <w:r>
-        <w:fldChar w:fldCharType="separate"/>
-      </w:r>
-      <w:r>
-        <w:rPr>
-          <w:noProof/>
-        </w:rPr>
-        <w:t>2</w:t>
-      </w:r>
-      <w:r>
-        <w:fldChar w:fldCharType="end"/>
-      </w:r>
+      <w:fldSimple w:instr=" SEQ Figure \* ARABIC ">
+        <w:r>
+          <w:rPr>
+            <w:noProof/>
+          </w:rPr>
+          <w:t>2</w:t>
+        </w:r>
+      </w:fldSimple>
       <w:r>
         <w:t>: Photo du système</w:t>
       </w:r>
@@ -1145,14 +1123,25 @@
         <w:t xml:space="preserve"> sur le système</w:t>
       </w:r>
       <w:r>
-        <w:t xml:space="preserve">. Dans un premier temps il suppose que le système possède un processeur I7, un disque dure HDD, de la mémoire RAM et un GPU. </w:t>
-      </w:r>
-    </w:p>
-    <w:p>
-      <w:pPr>
-        <w:rPr>
-          <w:noProof/>
-          <w:lang w:eastAsia="fr-FR"/>
+        <w:t>. Dans un premier temps il suppose que le système possède</w:t>
+      </w:r>
+      <w:r>
+        <w:t xml:space="preserve"> 6 entités distinctes : une caméra, </w:t>
+      </w:r>
+      <w:r>
+        <w:t xml:space="preserve"> </w:t>
+      </w:r>
+      <w:r>
+        <w:t xml:space="preserve">un FPGA, </w:t>
+      </w:r>
+      <w:r>
+        <w:t xml:space="preserve">un processeur I7, un disque dure HDD, de la mémoire RAM et un GPU. </w:t>
+      </w:r>
+    </w:p>
+    <w:p>
+      <w:pPr>
+        <w:rPr>
+          <w:b/>
         </w:rPr>
       </w:pPr>
       <w:r>
@@ -1171,7 +1160,7 @@
         </w:numPr>
       </w:pPr>
       <w:r>
-        <w:t>I7</w:t>
+        <w:t>Camera</w:t>
       </w:r>
     </w:p>
     <w:p>
@@ -1183,7 +1172,7 @@
         </w:numPr>
       </w:pPr>
       <w:r>
-        <w:t>HDD</w:t>
+        <w:t>FPGA</w:t>
       </w:r>
     </w:p>
     <w:p>
@@ -1195,7 +1184,7 @@
         </w:numPr>
       </w:pPr>
       <w:r>
-        <w:t>RAM</w:t>
+        <w:t>I7</w:t>
       </w:r>
     </w:p>
     <w:p>
@@ -1207,6 +1196,30 @@
         </w:numPr>
       </w:pPr>
       <w:r>
+        <w:t>HDD</w:t>
+      </w:r>
+    </w:p>
+    <w:p>
+      <w:pPr>
+        <w:pStyle w:val="Paragraphedeliste"/>
+        <w:numPr>
+          <w:ilvl w:val="0"/>
+          <w:numId w:val="1"/>
+        </w:numPr>
+      </w:pPr>
+      <w:r>
+        <w:t>RAM</w:t>
+      </w:r>
+    </w:p>
+    <w:p>
+      <w:pPr>
+        <w:pStyle w:val="Paragraphedeliste"/>
+        <w:numPr>
+          <w:ilvl w:val="0"/>
+          <w:numId w:val="1"/>
+        </w:numPr>
+      </w:pPr>
+      <w:r>
         <w:t>GPU</w:t>
       </w:r>
     </w:p>
@@ -1214,22 +1227,46 @@
       <w:r>
         <w:br w:type="page"/>
       </w:r>
-    </w:p>
-    <w:p>
-      <w:pPr>
-        <w:jc w:val="center"/>
+      <w:r>
+        <w:lastRenderedPageBreak/>
+        <w:t xml:space="preserve">Dans un premier temps l’attaquant </w:t>
+      </w:r>
+      <w:r>
+        <w:t>va</w:t>
+      </w:r>
+      <w:r>
+        <w:t xml:space="preserve"> donc crée</w:t>
+      </w:r>
+      <w:r>
+        <w:t>r</w:t>
+      </w:r>
+      <w:r>
+        <w:t xml:space="preserve"> un modèle de l’architecture supposé via </w:t>
+      </w:r>
+      <w:proofErr w:type="spellStart"/>
+      <w:r>
+        <w:t>Pimca</w:t>
+      </w:r>
+      <w:proofErr w:type="spellEnd"/>
+      <w:r>
+        <w:t>. Son modèle (suivant les hypothèses 1) sera donc le suivant :</w:t>
+      </w:r>
+    </w:p>
+    <w:p/>
+    <w:p>
+      <w:pPr>
+        <w:pStyle w:val="Lgende"/>
       </w:pPr>
       <w:r>
         <w:rPr>
           <w:noProof/>
           <w:lang w:eastAsia="fr-FR"/>
         </w:rPr>
-        <w:lastRenderedPageBreak/>
         <w:drawing>
-          <wp:inline distT="0" distB="0" distL="0" distR="0" wp14:anchorId="190DF0C6" wp14:editId="46DAA908">
-            <wp:extent cx="4752975" cy="4241108"/>
-            <wp:effectExtent l="0" t="0" r="0" b="7620"/>
-            <wp:docPr id="6" name="Image 6"/>
+          <wp:inline distT="0" distB="0" distL="0" distR="0" wp14:anchorId="322FCDE2" wp14:editId="6EFA142A">
+            <wp:extent cx="5760720" cy="5116830"/>
+            <wp:effectExtent l="0" t="0" r="0" b="0"/>
+            <wp:docPr id="1" name="Image 1"/>
             <wp:cNvGraphicFramePr>
               <a:graphicFrameLocks xmlns:a="http://schemas.openxmlformats.org/drawingml/2006/main" noChangeAspect="1"/>
             </wp:cNvGraphicFramePr>
@@ -1237,7 +1274,7 @@
               <a:graphicData uri="http://schemas.openxmlformats.org/drawingml/2006/picture">
                 <pic:pic xmlns:pic="http://schemas.openxmlformats.org/drawingml/2006/picture">
                   <pic:nvPicPr>
-                    <pic:cNvPr id="0" name="Image2.png"/>
+                    <pic:cNvPr id="0" name="Image1.png"/>
                     <pic:cNvPicPr/>
                   </pic:nvPicPr>
                   <pic:blipFill>
@@ -1255,7 +1292,7 @@
                   <pic:spPr>
                     <a:xfrm>
                       <a:off x="0" y="0"/>
-                      <a:ext cx="4755347" cy="4243224"/>
+                      <a:ext cx="5760720" cy="5116830"/>
                     </a:xfrm>
                     <a:prstGeom prst="rect">
                       <a:avLst/>
@@ -1267,33 +1304,275 @@
           </wp:inline>
         </w:drawing>
       </w:r>
+      <w:r>
+        <w:t xml:space="preserve">Figure </w:t>
+      </w:r>
+      <w:fldSimple w:instr=" SEQ Figure \* ARABIC ">
+        <w:r>
+          <w:rPr>
+            <w:noProof/>
+          </w:rPr>
+          <w:t>3</w:t>
+        </w:r>
+      </w:fldSimple>
+      <w:r>
+        <w:t xml:space="preserve">: </w:t>
+      </w:r>
+      <w:r>
+        <w:t>Modèle du système supp</w:t>
+      </w:r>
+      <w:r>
+        <w:t>osé créait grâce aux hypothèses 1</w:t>
+      </w:r>
+    </w:p>
+    <w:p/>
+    <w:p>
+      <w:r>
+        <w:t>Le modèle ainsi défini représente l’architecture supposé du système et défini des liens entre les différents éléments</w:t>
+      </w:r>
+      <w:r>
+        <w:t xml:space="preserve">. </w:t>
+      </w:r>
+      <w:r>
+        <w:t xml:space="preserve"> L’attaquant peut alors spécifier</w:t>
+      </w:r>
+      <w:r>
+        <w:t xml:space="preserve"> ces éléments en y associant </w:t>
+      </w:r>
+      <w:r>
+        <w:t xml:space="preserve"> des comportements. La notion de comportement regroupe les informations relatives à la taille de l’élément, sa consommation mais aussi son temps de réponse, etc. La description de tel comportement est rendu possible grâce à </w:t>
+      </w:r>
+      <w:proofErr w:type="spellStart"/>
+      <w:r>
+        <w:t>Morphose</w:t>
+      </w:r>
+      <w:proofErr w:type="spellEnd"/>
+      <w:r>
+        <w:t xml:space="preserve">. Le lien entre un élément dessiné sur </w:t>
+      </w:r>
+      <w:proofErr w:type="spellStart"/>
+      <w:r>
+        <w:t>Pimca</w:t>
+      </w:r>
+      <w:proofErr w:type="spellEnd"/>
+      <w:r>
+        <w:t xml:space="preserve"> et des caractéristique définies sous </w:t>
+      </w:r>
+      <w:proofErr w:type="spellStart"/>
+      <w:r>
+        <w:t>Morphose</w:t>
+      </w:r>
+      <w:proofErr w:type="spellEnd"/>
+      <w:r>
+        <w:t xml:space="preserve"> ce fait grâce à la notion rôle et donc grâce à Role4All.</w:t>
+      </w:r>
+    </w:p>
+    <w:p>
+      <w:r>
+        <w:t xml:space="preserve">Le schéma ci-dessous montre un exemple d’association entre un élément </w:t>
+      </w:r>
+      <w:proofErr w:type="spellStart"/>
+      <w:r>
+        <w:t>Pimca</w:t>
+      </w:r>
+      <w:proofErr w:type="spellEnd"/>
+      <w:r>
+        <w:t xml:space="preserve"> et un comportement défini sous </w:t>
+      </w:r>
+      <w:proofErr w:type="spellStart"/>
+      <w:r>
+        <w:t>Morphose</w:t>
+      </w:r>
+      <w:proofErr w:type="spellEnd"/>
+      <w:r>
+        <w:t xml:space="preserve">. Il est a noté qu’un élément ou un comportement peut posséder plusieurs rôles. </w:t>
+      </w:r>
+    </w:p>
+    <w:p>
+      <w:pPr>
+        <w:jc w:val="center"/>
+      </w:pPr>
+      <w:r>
+        <w:rPr>
+          <w:noProof/>
+          <w:lang w:eastAsia="fr-FR"/>
+        </w:rPr>
+        <w:lastRenderedPageBreak/>
+        <w:drawing>
+          <wp:inline distT="0" distB="0" distL="0" distR="0">
+            <wp:extent cx="4057650" cy="2429581"/>
+            <wp:effectExtent l="0" t="0" r="0" b="8890"/>
+            <wp:docPr id="3" name="Image 3"/>
+            <wp:cNvGraphicFramePr>
+              <a:graphicFrameLocks xmlns:a="http://schemas.openxmlformats.org/drawingml/2006/main" noChangeAspect="1"/>
+            </wp:cNvGraphicFramePr>
+            <a:graphic xmlns:a="http://schemas.openxmlformats.org/drawingml/2006/main">
+              <a:graphicData uri="http://schemas.openxmlformats.org/drawingml/2006/picture">
+                <pic:pic xmlns:pic="http://schemas.openxmlformats.org/drawingml/2006/picture">
+                  <pic:nvPicPr>
+                    <pic:cNvPr id="0" name="Image3.png"/>
+                    <pic:cNvPicPr/>
+                  </pic:nvPicPr>
+                  <pic:blipFill>
+                    <a:blip r:embed="rId10" cstate="print">
+                      <a:extLst>
+                        <a:ext uri="{28A0092B-C50C-407E-A947-70E740481C1C}">
+                          <a14:useLocalDpi xmlns:a14="http://schemas.microsoft.com/office/drawing/2010/main" val="0"/>
+                        </a:ext>
+                      </a:extLst>
+                    </a:blip>
+                    <a:stretch>
+                      <a:fillRect/>
+                    </a:stretch>
+                  </pic:blipFill>
+                  <pic:spPr>
+                    <a:xfrm>
+                      <a:off x="0" y="0"/>
+                      <a:ext cx="4072019" cy="2438185"/>
+                    </a:xfrm>
+                    <a:prstGeom prst="rect">
+                      <a:avLst/>
+                    </a:prstGeom>
+                  </pic:spPr>
+                </pic:pic>
+              </a:graphicData>
+            </a:graphic>
+          </wp:inline>
+        </w:drawing>
+      </w:r>
     </w:p>
     <w:p>
       <w:pPr>
         <w:pStyle w:val="Lgende"/>
+      </w:pPr>
+      <w:r>
+        <w:t xml:space="preserve">Figure </w:t>
+      </w:r>
+      <w:fldSimple w:instr=" SEQ Figure \* ARABIC ">
+        <w:r>
+          <w:rPr>
+            <w:noProof/>
+          </w:rPr>
+          <w:t>4</w:t>
+        </w:r>
+      </w:fldSimple>
+      <w:r>
+        <w:t>:Mise en place d’une notion de rôle sur deux éléments de deux outils différents</w:t>
+      </w:r>
+    </w:p>
+    <w:p>
+      <w:r>
+        <w:t xml:space="preserve">On peut alors </w:t>
+      </w:r>
+      <w:r>
+        <w:t>donner un rôle à</w:t>
+      </w:r>
+      <w:r>
+        <w:t xml:space="preserve"> tous les éléments de notre </w:t>
+      </w:r>
+      <w:r>
+        <w:t>architecture et associé un comportement (</w:t>
+      </w:r>
+      <w:r>
+        <w:t xml:space="preserve">ou </w:t>
+      </w:r>
+      <w:r>
+        <w:t>plusieurs) à chacun de c</w:t>
+      </w:r>
+      <w:r>
+        <w:t>es rôle</w:t>
+      </w:r>
+      <w:r>
+        <w:t>s</w:t>
+      </w:r>
+      <w:r>
+        <w:t>. Ainsi l’élément</w:t>
+      </w:r>
+      <w:r>
+        <w:t xml:space="preserve"> 3 prend le rôle de processeur I7, ce rôle est relié à deux comportement celui de processeur et celui de composant Intel, cela permet de spécifié au mieux son comportement.  </w:t>
+      </w:r>
+      <w:r>
+        <w:t xml:space="preserve"> </w:t>
+      </w:r>
+      <w:r>
+        <w:t xml:space="preserve">Une fois </w:t>
+      </w:r>
+      <w:proofErr w:type="gramStart"/>
+      <w:r>
+        <w:t>toutes les spécification comportemental</w:t>
+      </w:r>
+      <w:proofErr w:type="gramEnd"/>
+      <w:r>
+        <w:t xml:space="preserve"> effectuer le système supposé est : </w:t>
+      </w:r>
+    </w:p>
+    <w:p>
+      <w:pPr>
         <w:jc w:val="center"/>
       </w:pPr>
       <w:r>
+        <w:rPr>
+          <w:noProof/>
+          <w:lang w:eastAsia="fr-FR"/>
+        </w:rPr>
+        <w:drawing>
+          <wp:inline distT="0" distB="0" distL="0" distR="0" wp14:anchorId="190DF0C6" wp14:editId="46DAA908">
+            <wp:extent cx="4581525" cy="4088122"/>
+            <wp:effectExtent l="0" t="0" r="0" b="8255"/>
+            <wp:docPr id="6" name="Image 6"/>
+            <wp:cNvGraphicFramePr>
+              <a:graphicFrameLocks xmlns:a="http://schemas.openxmlformats.org/drawingml/2006/main" noChangeAspect="1"/>
+            </wp:cNvGraphicFramePr>
+            <a:graphic xmlns:a="http://schemas.openxmlformats.org/drawingml/2006/main">
+              <a:graphicData uri="http://schemas.openxmlformats.org/drawingml/2006/picture">
+                <pic:pic xmlns:pic="http://schemas.openxmlformats.org/drawingml/2006/picture">
+                  <pic:nvPicPr>
+                    <pic:cNvPr id="0" name="Image2.png"/>
+                    <pic:cNvPicPr/>
+                  </pic:nvPicPr>
+                  <pic:blipFill>
+                    <a:blip r:embed="rId11" cstate="print">
+                      <a:extLst>
+                        <a:ext uri="{28A0092B-C50C-407E-A947-70E740481C1C}">
+                          <a14:useLocalDpi xmlns:a14="http://schemas.microsoft.com/office/drawing/2010/main" val="0"/>
+                        </a:ext>
+                      </a:extLst>
+                    </a:blip>
+                    <a:stretch>
+                      <a:fillRect/>
+                    </a:stretch>
+                  </pic:blipFill>
+                  <pic:spPr>
+                    <a:xfrm>
+                      <a:off x="0" y="0"/>
+                      <a:ext cx="4586496" cy="4092558"/>
+                    </a:xfrm>
+                    <a:prstGeom prst="rect">
+                      <a:avLst/>
+                    </a:prstGeom>
+                  </pic:spPr>
+                </pic:pic>
+              </a:graphicData>
+            </a:graphic>
+          </wp:inline>
+        </w:drawing>
+      </w:r>
+    </w:p>
+    <w:p>
+      <w:pPr>
+        <w:pStyle w:val="Lgende"/>
+      </w:pPr>
+      <w:r>
         <w:t xml:space="preserve">Figure </w:t>
       </w:r>
-      <w:r>
-        <w:fldChar w:fldCharType="begin"/>
-      </w:r>
-      <w:r>
-        <w:instrText xml:space="preserve"> SEQ Figure \* ARABIC </w:instrText>
-      </w:r>
-      <w:r>
-        <w:fldChar w:fldCharType="separate"/>
-      </w:r>
-      <w:r>
-        <w:rPr>
-          <w:noProof/>
-        </w:rPr>
-        <w:t>3</w:t>
-      </w:r>
-      <w:r>
-        <w:fldChar w:fldCharType="end"/>
-      </w:r>
+      <w:fldSimple w:instr=" SEQ Figure \* ARABIC ">
+        <w:r>
+          <w:rPr>
+            <w:noProof/>
+          </w:rPr>
+          <w:t>5</w:t>
+        </w:r>
+      </w:fldSimple>
       <w:r>
         <w:t>: Modèle du système</w:t>
       </w:r>
@@ -1307,11 +1586,31 @@
         <w:t>créait</w:t>
       </w:r>
       <w:r>
-        <w:t xml:space="preserve"> grâce aux hypothèses 1</w:t>
-      </w:r>
-    </w:p>
-    <w:p>
-      <w:r>
+        <w:t xml:space="preserve"> grâce à l’architecture défini sur </w:t>
+      </w:r>
+      <w:proofErr w:type="spellStart"/>
+      <w:r>
+        <w:t>Pimca</w:t>
+      </w:r>
+      <w:proofErr w:type="spellEnd"/>
+      <w:r>
+        <w:t xml:space="preserve"> et aux spécifications comportementales définies sous </w:t>
+      </w:r>
+      <w:proofErr w:type="spellStart"/>
+      <w:r>
+        <w:t>Morphose</w:t>
+      </w:r>
+      <w:proofErr w:type="spellEnd"/>
+      <w:r>
+        <w:t xml:space="preserve"> </w:t>
+      </w:r>
+    </w:p>
+    <w:p>
+      <w:pPr>
+        <w:ind w:firstLine="708"/>
+      </w:pPr>
+      <w:r>
+        <w:lastRenderedPageBreak/>
         <w:t>En plus de la photo du système l’attaquant a réussi à intercept</w:t>
       </w:r>
       <w:r>
@@ -1352,7 +1651,7 @@
                     <pic:cNvPicPr/>
                   </pic:nvPicPr>
                   <pic:blipFill>
-                    <a:blip r:embed="rId10">
+                    <a:blip r:embed="rId12">
                       <a:extLst>
                         <a:ext uri="{28A0092B-C50C-407E-A947-70E740481C1C}">
                           <a14:useLocalDpi xmlns:a14="http://schemas.microsoft.com/office/drawing/2010/main" val="0"/>
@@ -1382,29 +1681,18 @@
     <w:p>
       <w:pPr>
         <w:pStyle w:val="Lgende"/>
-        <w:jc w:val="center"/>
       </w:pPr>
       <w:r>
         <w:t xml:space="preserve">Figure </w:t>
       </w:r>
-      <w:r>
-        <w:fldChar w:fldCharType="begin"/>
-      </w:r>
-      <w:r>
-        <w:instrText xml:space="preserve"> SEQ Figure \* ARABIC </w:instrText>
-      </w:r>
-      <w:r>
-        <w:fldChar w:fldCharType="separate"/>
-      </w:r>
-      <w:r>
-        <w:rPr>
-          <w:noProof/>
-        </w:rPr>
-        <w:t>4</w:t>
-      </w:r>
-      <w:r>
-        <w:fldChar w:fldCharType="end"/>
-      </w:r>
+      <w:fldSimple w:instr=" SEQ Figure \* ARABIC ">
+        <w:r>
+          <w:rPr>
+            <w:noProof/>
+          </w:rPr>
+          <w:t>6</w:t>
+        </w:r>
+      </w:fldSimple>
       <w:r>
         <w:t>: Email provenant d'une boite mail piraté</w:t>
       </w:r>
@@ -1618,240 +1906,6 @@
                 <pic:pic xmlns:pic="http://schemas.openxmlformats.org/drawingml/2006/picture">
                   <pic:nvPicPr>
                     <pic:cNvPr id="0" name="Image3.png"/>
-                    <pic:cNvPicPr/>
-                  </pic:nvPicPr>
-                  <pic:blipFill>
-                    <a:blip r:embed="rId11" cstate="print">
-                      <a:extLst>
-                        <a:ext uri="{28A0092B-C50C-407E-A947-70E740481C1C}">
-                          <a14:useLocalDpi xmlns:a14="http://schemas.microsoft.com/office/drawing/2010/main" val="0"/>
-                        </a:ext>
-                      </a:extLst>
-                    </a:blip>
-                    <a:stretch>
-                      <a:fillRect/>
-                    </a:stretch>
-                  </pic:blipFill>
-                  <pic:spPr>
-                    <a:xfrm>
-                      <a:off x="0" y="0"/>
-                      <a:ext cx="5760720" cy="4003040"/>
-                    </a:xfrm>
-                    <a:prstGeom prst="rect">
-                      <a:avLst/>
-                    </a:prstGeom>
-                  </pic:spPr>
-                </pic:pic>
-              </a:graphicData>
-            </a:graphic>
-          </wp:inline>
-        </w:drawing>
-      </w:r>
-    </w:p>
-    <w:p>
-      <w:pPr>
-        <w:pStyle w:val="Lgende"/>
-        <w:jc w:val="center"/>
-      </w:pPr>
-      <w:r>
-        <w:t xml:space="preserve">Figure </w:t>
-      </w:r>
-      <w:r>
-        <w:fldChar w:fldCharType="begin"/>
-      </w:r>
-      <w:r>
-        <w:instrText xml:space="preserve"> SEQ Figure \* ARABIC </w:instrText>
-      </w:r>
-      <w:r>
-        <w:fldChar w:fldCharType="separate"/>
-      </w:r>
-      <w:r>
-        <w:rPr>
-          <w:noProof/>
-        </w:rPr>
-        <w:t>5</w:t>
-      </w:r>
-      <w:r>
-        <w:fldChar w:fldCharType="end"/>
-      </w:r>
-      <w:r>
-        <w:t>: Teste des hypothèses 1</w:t>
-      </w:r>
-    </w:p>
-    <w:p>
-      <w:r>
-        <w:t>La figure ci-dessus schématise une phase de validation d’hypothèse</w:t>
-      </w:r>
-      <w:r>
-        <w:t>. Le résultat des tests effectué</w:t>
-      </w:r>
-      <w:r>
-        <w:t xml:space="preserve">s </w:t>
-      </w:r>
-      <w:r>
-        <w:t>nous permet de conclure que le modèle du système supposé ne représente pas le système réel. En comparant les consommations réelles et simulées on peut déduire que le modèle du système supposé est trop gourmand en énergie. L’attaquant peut alors modifier ses hypothèses en</w:t>
-      </w:r>
-      <w:r>
-        <w:t xml:space="preserve"> conséquence. Dans ce cas précis il décide de</w:t>
-      </w:r>
-      <w:r>
-        <w:t xml:space="preserve"> suppriment le GPU et la RAM.</w:t>
-      </w:r>
-    </w:p>
-    <w:p>
-      <w:pPr>
-        <w:rPr>
-          <w:b/>
-        </w:rPr>
-      </w:pPr>
-      <w:r>
-        <w:rPr>
-          <w:b/>
-        </w:rPr>
-        <w:t xml:space="preserve">Hypothèse 2 : </w:t>
-      </w:r>
-    </w:p>
-    <w:p>
-      <w:pPr>
-        <w:pStyle w:val="Paragraphedeliste"/>
-        <w:numPr>
-          <w:ilvl w:val="0"/>
-          <w:numId w:val="1"/>
-        </w:numPr>
-      </w:pPr>
-      <w:r>
-        <w:t>I7</w:t>
-      </w:r>
-    </w:p>
-    <w:p>
-      <w:pPr>
-        <w:pStyle w:val="Paragraphedeliste"/>
-        <w:numPr>
-          <w:ilvl w:val="0"/>
-          <w:numId w:val="1"/>
-        </w:numPr>
-      </w:pPr>
-      <w:r>
-        <w:t>HDD</w:t>
-      </w:r>
-    </w:p>
-    <w:p>
-      <w:r>
-        <w:br w:type="page"/>
-      </w:r>
-    </w:p>
-    <w:p>
-      <w:pPr>
-        <w:pStyle w:val="Lgende"/>
-        <w:jc w:val="center"/>
-      </w:pPr>
-      <w:r>
-        <w:rPr>
-          <w:noProof/>
-          <w:lang w:eastAsia="fr-FR"/>
-        </w:rPr>
-        <w:lastRenderedPageBreak/>
-        <w:drawing>
-          <wp:inline distT="0" distB="0" distL="0" distR="0" wp14:anchorId="10507A5E" wp14:editId="7A731E18">
-            <wp:extent cx="5760720" cy="2686050"/>
-            <wp:effectExtent l="0" t="0" r="0" b="0"/>
-            <wp:docPr id="10" name="Image 10"/>
-            <wp:cNvGraphicFramePr>
-              <a:graphicFrameLocks xmlns:a="http://schemas.openxmlformats.org/drawingml/2006/main" noChangeAspect="1"/>
-            </wp:cNvGraphicFramePr>
-            <a:graphic xmlns:a="http://schemas.openxmlformats.org/drawingml/2006/main">
-              <a:graphicData uri="http://schemas.openxmlformats.org/drawingml/2006/picture">
-                <pic:pic xmlns:pic="http://schemas.openxmlformats.org/drawingml/2006/picture">
-                  <pic:nvPicPr>
-                    <pic:cNvPr id="0" name="Image4.png"/>
-                    <pic:cNvPicPr/>
-                  </pic:nvPicPr>
-                  <pic:blipFill>
-                    <a:blip r:embed="rId12">
-                      <a:extLst>
-                        <a:ext uri="{28A0092B-C50C-407E-A947-70E740481C1C}">
-                          <a14:useLocalDpi xmlns:a14="http://schemas.microsoft.com/office/drawing/2010/main" val="0"/>
-                        </a:ext>
-                      </a:extLst>
-                    </a:blip>
-                    <a:stretch>
-                      <a:fillRect/>
-                    </a:stretch>
-                  </pic:blipFill>
-                  <pic:spPr>
-                    <a:xfrm>
-                      <a:off x="0" y="0"/>
-                      <a:ext cx="5760720" cy="2686050"/>
-                    </a:xfrm>
-                    <a:prstGeom prst="rect">
-                      <a:avLst/>
-                    </a:prstGeom>
-                  </pic:spPr>
-                </pic:pic>
-              </a:graphicData>
-            </a:graphic>
-          </wp:inline>
-        </w:drawing>
-      </w:r>
-      <w:r>
-        <w:t xml:space="preserve">Figure </w:t>
-      </w:r>
-      <w:r>
-        <w:fldChar w:fldCharType="begin"/>
-      </w:r>
-      <w:r>
-        <w:instrText xml:space="preserve"> SEQ Figure \* ARABIC </w:instrText>
-      </w:r>
-      <w:r>
-        <w:fldChar w:fldCharType="separate"/>
-      </w:r>
-      <w:r>
-        <w:rPr>
-          <w:noProof/>
-        </w:rPr>
-        <w:t>6</w:t>
-      </w:r>
-      <w:r>
-        <w:fldChar w:fldCharType="end"/>
-      </w:r>
-      <w:r>
-        <w:t>:</w:t>
-      </w:r>
-      <w:r>
-        <w:t xml:space="preserve"> </w:t>
-      </w:r>
-      <w:r>
-        <w:t>Modèle du système supposé créait grâce aux hypothèses 2</w:t>
-      </w:r>
-    </w:p>
-    <w:p/>
-    <w:p>
-      <w:r>
-        <w:t>L’attaquant peut alors simuler son nouveau modèle en suivant le même cheminement que pour le modèle précédent.</w:t>
-      </w:r>
-    </w:p>
-    <w:p>
-      <w:pPr>
-        <w:keepNext/>
-      </w:pPr>
-      <w:r>
-        <w:rPr>
-          <w:noProof/>
-          <w:lang w:eastAsia="fr-FR"/>
-        </w:rPr>
-        <w:drawing>
-          <wp:inline distT="0" distB="0" distL="0" distR="0" wp14:anchorId="2D567688" wp14:editId="690E03F7">
-            <wp:extent cx="5760720" cy="4003040"/>
-            <wp:effectExtent l="0" t="0" r="0" b="0"/>
-            <wp:docPr id="11" name="Image 11"/>
-            <wp:cNvGraphicFramePr>
-              <a:graphicFrameLocks xmlns:a="http://schemas.openxmlformats.org/drawingml/2006/main" noChangeAspect="1"/>
-            </wp:cNvGraphicFramePr>
-            <a:graphic xmlns:a="http://schemas.openxmlformats.org/drawingml/2006/main">
-              <a:graphicData uri="http://schemas.openxmlformats.org/drawingml/2006/picture">
-                <pic:pic xmlns:pic="http://schemas.openxmlformats.org/drawingml/2006/picture">
-                  <pic:nvPicPr>
-                    <pic:cNvPr id="0" name="Image5.png"/>
                     <pic:cNvPicPr/>
                   </pic:nvPicPr>
                   <pic:blipFill>
@@ -1885,29 +1939,233 @@
     <w:p>
       <w:pPr>
         <w:pStyle w:val="Lgende"/>
-        <w:jc w:val="center"/>
       </w:pPr>
       <w:r>
         <w:t xml:space="preserve">Figure </w:t>
       </w:r>
-      <w:r>
-        <w:fldChar w:fldCharType="begin"/>
-      </w:r>
-      <w:r>
-        <w:instrText xml:space="preserve"> SEQ Figure \* ARABIC </w:instrText>
-      </w:r>
-      <w:r>
-        <w:fldChar w:fldCharType="separate"/>
-      </w:r>
+      <w:fldSimple w:instr=" SEQ Figure \* ARABIC ">
+        <w:r>
+          <w:rPr>
+            <w:noProof/>
+          </w:rPr>
+          <w:t>7</w:t>
+        </w:r>
+      </w:fldSimple>
+      <w:r>
+        <w:t>: Teste des hypothèses 1</w:t>
+      </w:r>
+    </w:p>
+    <w:p>
+      <w:r>
+        <w:t>La figure ci-dessus schématise une phase de validation d’hypothèse</w:t>
+      </w:r>
+      <w:r>
+        <w:t>. Le résultat des tests effectué</w:t>
+      </w:r>
+      <w:r>
+        <w:t xml:space="preserve">s </w:t>
+      </w:r>
+      <w:r>
+        <w:t>nous permet de conclure que le modèle du système supposé ne représente pas le système réel. En comparant les consommations réelles et simulées on peut déduire que le modèle du système supposé est trop gourmand en énergie. L’attaquant peut alors modifier ses hypothèses en</w:t>
+      </w:r>
+      <w:r>
+        <w:t xml:space="preserve"> conséquence. Dans ce cas précis il décide de</w:t>
+      </w:r>
+      <w:r>
+        <w:t xml:space="preserve"> suppriment le GPU et la RAM.</w:t>
+      </w:r>
+    </w:p>
+    <w:p>
+      <w:pPr>
+        <w:rPr>
+          <w:b/>
+        </w:rPr>
+      </w:pPr>
+      <w:r>
+        <w:rPr>
+          <w:b/>
+        </w:rPr>
+        <w:t xml:space="preserve">Hypothèse 2 : </w:t>
+      </w:r>
+    </w:p>
+    <w:p>
+      <w:pPr>
+        <w:pStyle w:val="Paragraphedeliste"/>
+        <w:numPr>
+          <w:ilvl w:val="0"/>
+          <w:numId w:val="1"/>
+        </w:numPr>
+      </w:pPr>
+      <w:r>
+        <w:t>I7</w:t>
+      </w:r>
+    </w:p>
+    <w:p>
+      <w:pPr>
+        <w:pStyle w:val="Paragraphedeliste"/>
+        <w:numPr>
+          <w:ilvl w:val="0"/>
+          <w:numId w:val="1"/>
+        </w:numPr>
+      </w:pPr>
+      <w:r>
+        <w:t>HDD</w:t>
+      </w:r>
+    </w:p>
+    <w:p>
+      <w:r>
+        <w:t>Pour effectuer ses modifications l’attaquant doit simplement supprimé les rôles qui ne lui sont pas utile.</w:t>
+      </w:r>
+      <w:r>
+        <w:br w:type="page"/>
+      </w:r>
+    </w:p>
+    <w:p>
+      <w:pPr>
+        <w:pStyle w:val="Lgende"/>
+      </w:pPr>
       <w:r>
         <w:rPr>
           <w:noProof/>
-        </w:rPr>
-        <w:t>7</w:t>
-      </w:r>
-      <w:r>
-        <w:fldChar w:fldCharType="end"/>
-      </w:r>
+          <w:lang w:eastAsia="fr-FR"/>
+        </w:rPr>
+        <w:lastRenderedPageBreak/>
+        <w:drawing>
+          <wp:inline distT="0" distB="0" distL="0" distR="0" wp14:anchorId="10507A5E" wp14:editId="7A731E18">
+            <wp:extent cx="5760720" cy="2686050"/>
+            <wp:effectExtent l="0" t="0" r="0" b="0"/>
+            <wp:docPr id="10" name="Image 10"/>
+            <wp:cNvGraphicFramePr>
+              <a:graphicFrameLocks xmlns:a="http://schemas.openxmlformats.org/drawingml/2006/main" noChangeAspect="1"/>
+            </wp:cNvGraphicFramePr>
+            <a:graphic xmlns:a="http://schemas.openxmlformats.org/drawingml/2006/main">
+              <a:graphicData uri="http://schemas.openxmlformats.org/drawingml/2006/picture">
+                <pic:pic xmlns:pic="http://schemas.openxmlformats.org/drawingml/2006/picture">
+                  <pic:nvPicPr>
+                    <pic:cNvPr id="0" name="Image4.png"/>
+                    <pic:cNvPicPr/>
+                  </pic:nvPicPr>
+                  <pic:blipFill>
+                    <a:blip r:embed="rId14">
+                      <a:extLst>
+                        <a:ext uri="{28A0092B-C50C-407E-A947-70E740481C1C}">
+                          <a14:useLocalDpi xmlns:a14="http://schemas.microsoft.com/office/drawing/2010/main" val="0"/>
+                        </a:ext>
+                      </a:extLst>
+                    </a:blip>
+                    <a:stretch>
+                      <a:fillRect/>
+                    </a:stretch>
+                  </pic:blipFill>
+                  <pic:spPr>
+                    <a:xfrm>
+                      <a:off x="0" y="0"/>
+                      <a:ext cx="5760720" cy="2686050"/>
+                    </a:xfrm>
+                    <a:prstGeom prst="rect">
+                      <a:avLst/>
+                    </a:prstGeom>
+                  </pic:spPr>
+                </pic:pic>
+              </a:graphicData>
+            </a:graphic>
+          </wp:inline>
+        </w:drawing>
+      </w:r>
+      <w:r>
+        <w:t xml:space="preserve">Figure </w:t>
+      </w:r>
+      <w:fldSimple w:instr=" SEQ Figure \* ARABIC ">
+        <w:r>
+          <w:rPr>
+            <w:noProof/>
+          </w:rPr>
+          <w:t>8</w:t>
+        </w:r>
+      </w:fldSimple>
+      <w:r>
+        <w:t>:</w:t>
+      </w:r>
+      <w:r>
+        <w:t xml:space="preserve"> </w:t>
+      </w:r>
+      <w:r>
+        <w:t>Modèle du système supposé créait grâce aux hypothèses 2</w:t>
+      </w:r>
+    </w:p>
+    <w:p/>
+    <w:p>
+      <w:r>
+        <w:t>L’attaquant peut alors simuler son nouveau modèle en suivant le même cheminement que pour le modèle précédent.</w:t>
+      </w:r>
+    </w:p>
+    <w:p>
+      <w:pPr>
+        <w:keepNext/>
+      </w:pPr>
+      <w:r>
+        <w:rPr>
+          <w:noProof/>
+          <w:lang w:eastAsia="fr-FR"/>
+        </w:rPr>
+        <w:drawing>
+          <wp:inline distT="0" distB="0" distL="0" distR="0" wp14:anchorId="2D567688" wp14:editId="690E03F7">
+            <wp:extent cx="5760720" cy="4003040"/>
+            <wp:effectExtent l="0" t="0" r="0" b="0"/>
+            <wp:docPr id="11" name="Image 11"/>
+            <wp:cNvGraphicFramePr>
+              <a:graphicFrameLocks xmlns:a="http://schemas.openxmlformats.org/drawingml/2006/main" noChangeAspect="1"/>
+            </wp:cNvGraphicFramePr>
+            <a:graphic xmlns:a="http://schemas.openxmlformats.org/drawingml/2006/main">
+              <a:graphicData uri="http://schemas.openxmlformats.org/drawingml/2006/picture">
+                <pic:pic xmlns:pic="http://schemas.openxmlformats.org/drawingml/2006/picture">
+                  <pic:nvPicPr>
+                    <pic:cNvPr id="0" name="Image5.png"/>
+                    <pic:cNvPicPr/>
+                  </pic:nvPicPr>
+                  <pic:blipFill>
+                    <a:blip r:embed="rId15" cstate="print">
+                      <a:extLst>
+                        <a:ext uri="{28A0092B-C50C-407E-A947-70E740481C1C}">
+                          <a14:useLocalDpi xmlns:a14="http://schemas.microsoft.com/office/drawing/2010/main" val="0"/>
+                        </a:ext>
+                      </a:extLst>
+                    </a:blip>
+                    <a:stretch>
+                      <a:fillRect/>
+                    </a:stretch>
+                  </pic:blipFill>
+                  <pic:spPr>
+                    <a:xfrm>
+                      <a:off x="0" y="0"/>
+                      <a:ext cx="5760720" cy="4003040"/>
+                    </a:xfrm>
+                    <a:prstGeom prst="rect">
+                      <a:avLst/>
+                    </a:prstGeom>
+                  </pic:spPr>
+                </pic:pic>
+              </a:graphicData>
+            </a:graphic>
+          </wp:inline>
+        </w:drawing>
+      </w:r>
+    </w:p>
+    <w:p>
+      <w:pPr>
+        <w:pStyle w:val="Lgende"/>
+      </w:pPr>
+      <w:r>
+        <w:t xml:space="preserve">Figure </w:t>
+      </w:r>
+      <w:fldSimple w:instr=" SEQ Figure \* ARABIC ">
+        <w:r>
+          <w:rPr>
+            <w:noProof/>
+          </w:rPr>
+          <w:t>9</w:t>
+        </w:r>
+      </w:fldSimple>
       <w:r>
         <w:t>: Teste des hypothèses 2</w:t>
       </w:r>
@@ -1952,12 +2210,7 @@
         <w:t>r</w:t>
       </w:r>
       <w:r>
-        <w:t xml:space="preserve"> de nouvelles informations sur le système (temps de réponse, temps d’allumage, dégagement thermique, …). Ces informations seront alors formatées (</w:t>
-      </w:r>
-      <w:bookmarkStart w:id="5" w:name="_GoBack"/>
-      <w:bookmarkEnd w:id="5"/>
-      <w:r>
-        <w:t xml:space="preserve">Excel, </w:t>
+        <w:t xml:space="preserve"> de nouvelles informations sur le système (temps de réponse, temps d’allumage, dégagement thermique, …). Ces informations seront alors formatées (Excel, </w:t>
       </w:r>
       <w:proofErr w:type="spellStart"/>
       <w:r>
@@ -2013,7 +2266,7 @@
                     <pic:cNvPicPr/>
                   </pic:nvPicPr>
                   <pic:blipFill>
-                    <a:blip r:embed="rId14" cstate="print">
+                    <a:blip r:embed="rId16" cstate="print">
                       <a:extLst>
                         <a:ext uri="{28A0092B-C50C-407E-A947-70E740481C1C}">
                           <a14:useLocalDpi xmlns:a14="http://schemas.microsoft.com/office/drawing/2010/main" val="0"/>
@@ -2043,29 +2296,18 @@
     <w:p>
       <w:pPr>
         <w:pStyle w:val="Lgende"/>
-        <w:jc w:val="center"/>
       </w:pPr>
       <w:r>
         <w:t xml:space="preserve">Figure </w:t>
       </w:r>
-      <w:r>
-        <w:fldChar w:fldCharType="begin"/>
-      </w:r>
-      <w:r>
-        <w:instrText xml:space="preserve"> SEQ Figure \* ARABIC </w:instrText>
-      </w:r>
-      <w:r>
-        <w:fldChar w:fldCharType="separate"/>
-      </w:r>
-      <w:r>
-        <w:rPr>
-          <w:noProof/>
-        </w:rPr>
-        <w:t>8</w:t>
-      </w:r>
-      <w:r>
-        <w:fldChar w:fldCharType="end"/>
-      </w:r>
+      <w:fldSimple w:instr=" SEQ Figure \* ARABIC ">
+        <w:r>
+          <w:rPr>
+            <w:noProof/>
+          </w:rPr>
+          <w:t>10</w:t>
+        </w:r>
+      </w:fldSimple>
       <w:r>
         <w:t>:</w:t>
       </w:r>
@@ -2076,7 +2318,13 @@
         <w:t>odèle du système supposé</w:t>
       </w:r>
     </w:p>
-    <w:p/>
+    <w:p>
+      <w:r>
+        <w:t xml:space="preserve">La figure ci-dessus est semblable à la figure 8, seuls les rôles associés aux éléments ont été modifiés. La possibilité de modifier dynamiquement les rôles permet une plus grande modularité dans la définition d’architecturé système. </w:t>
+      </w:r>
+      <w:bookmarkStart w:id="5" w:name="_GoBack"/>
+      <w:bookmarkEnd w:id="5"/>
+    </w:p>
     <w:p/>
     <w:p>
       <w:pPr>
@@ -2568,9 +2816,10 @@
     <w:uiPriority w:val="35"/>
     <w:unhideWhenUsed/>
     <w:qFormat/>
-    <w:rsid w:val="00D92C44"/>
+    <w:rsid w:val="00E12983"/>
     <w:pPr>
       <w:spacing w:line="240" w:lineRule="auto"/>
+      <w:jc w:val="center"/>
     </w:pPr>
     <w:rPr>
       <w:b/>
@@ -2985,9 +3234,10 @@
     <w:uiPriority w:val="35"/>
     <w:unhideWhenUsed/>
     <w:qFormat/>
-    <w:rsid w:val="00D92C44"/>
+    <w:rsid w:val="00E12983"/>
     <w:pPr>
       <w:spacing w:line="240" w:lineRule="auto"/>
+      <w:jc w:val="center"/>
     </w:pPr>
     <w:rPr>
       <w:b/>
@@ -3371,7 +3621,7 @@
 </file>
 
 <file path=customXml/itemProps1.xml><?xml version="1.0" encoding="utf-8"?>
-<ds:datastoreItem xmlns:ds="http://schemas.openxmlformats.org/officeDocument/2006/customXml" ds:itemID="{6ECF454A-5968-4F8B-A159-5461B0C1E73A}">
+<ds:datastoreItem xmlns:ds="http://schemas.openxmlformats.org/officeDocument/2006/customXml" ds:itemID="{582D3691-D387-4ED7-8415-18E75C911649}">
   <ds:schemaRefs>
     <ds:schemaRef ds:uri="http://schemas.openxmlformats.org/officeDocument/2006/bibliography"/>
   </ds:schemaRefs>

</xml_diff>